<commit_message>
grenade now do bomba 😮 💣
</commit_message>
<xml_diff>
--- a/Docs/Kitegirl abilities (2).docx
+++ b/Docs/Kitegirl abilities (2).docx
@@ -57,7 +57,7 @@
             <w:rPr>
               <w:rFonts w:eastAsiaTheme="minorEastAsia"/>
               <w:noProof/>
-              <w:lang w:val="en-NL" w:eastAsia="en-NL"/>
+              <w:lang w:eastAsia="en-NL"/>
             </w:rPr>
           </w:pPr>
           <w:r>
@@ -137,7 +137,7 @@
             <w:rPr>
               <w:rFonts w:eastAsiaTheme="minorEastAsia"/>
               <w:noProof/>
-              <w:lang w:val="en-NL" w:eastAsia="en-NL"/>
+              <w:lang w:eastAsia="en-NL"/>
             </w:rPr>
           </w:pPr>
           <w:hyperlink w:anchor="_Toc147874268" w:history="1">
@@ -208,7 +208,7 @@
             <w:rPr>
               <w:rFonts w:eastAsiaTheme="minorEastAsia"/>
               <w:noProof/>
-              <w:lang w:val="en-NL" w:eastAsia="en-NL"/>
+              <w:lang w:eastAsia="en-NL"/>
             </w:rPr>
           </w:pPr>
           <w:hyperlink w:anchor="_Toc147874269" w:history="1">
@@ -279,7 +279,7 @@
             <w:rPr>
               <w:rFonts w:eastAsiaTheme="minorEastAsia"/>
               <w:noProof/>
-              <w:lang w:val="en-NL" w:eastAsia="en-NL"/>
+              <w:lang w:eastAsia="en-NL"/>
             </w:rPr>
           </w:pPr>
           <w:hyperlink w:anchor="_Toc147874270" w:history="1">
@@ -350,7 +350,7 @@
             <w:rPr>
               <w:rFonts w:eastAsiaTheme="minorEastAsia"/>
               <w:noProof/>
-              <w:lang w:val="en-NL" w:eastAsia="en-NL"/>
+              <w:lang w:eastAsia="en-NL"/>
             </w:rPr>
           </w:pPr>
           <w:hyperlink w:anchor="_Toc147874271" w:history="1">
@@ -421,7 +421,7 @@
             <w:rPr>
               <w:rFonts w:eastAsiaTheme="minorEastAsia"/>
               <w:noProof/>
-              <w:lang w:val="en-NL" w:eastAsia="en-NL"/>
+              <w:lang w:eastAsia="en-NL"/>
             </w:rPr>
           </w:pPr>
           <w:hyperlink w:anchor="_Toc147874272" w:history="1">
@@ -595,7 +595,21 @@
         <w:rPr>
           <w:lang w:val="en-US"/>
         </w:rPr>
-        <w:t xml:space="preserve"> next 3 attacks chain dealing 90% of the damage </w:t>
+        <w:t xml:space="preserve"> next 3 attacks chain dealing 90% of the </w:t>
+      </w:r>
+      <w:proofErr w:type="gramStart"/>
+      <w:r>
+        <w:rPr>
+          <w:lang w:val="en-US"/>
+        </w:rPr>
+        <w:t>damage</w:t>
+      </w:r>
+      <w:proofErr w:type="gramEnd"/>
+      <w:r>
+        <w:rPr>
+          <w:lang w:val="en-US"/>
+        </w:rPr>
+        <w:t xml:space="preserve"> </w:t>
       </w:r>
     </w:p>
     <w:p>
@@ -626,7 +640,19 @@
         <w:rPr>
           <w:lang w:val="en-US"/>
         </w:rPr>
-        <w:t xml:space="preserve">All basic attacks chain </w:t>
+        <w:t xml:space="preserve">All basic attacks </w:t>
+      </w:r>
+      <w:r>
+        <w:rPr>
+          <w:lang w:val="en-US"/>
+        </w:rPr>
+        <w:t>bounce</w:t>
+      </w:r>
+      <w:r>
+        <w:rPr>
+          <w:lang w:val="en-US"/>
+        </w:rPr>
+        <w:t xml:space="preserve"> </w:t>
       </w:r>
       <w:r>
         <w:rPr>
@@ -662,7 +688,25 @@
         <w:rPr>
           <w:lang w:val="en-US"/>
         </w:rPr>
-        <w:t xml:space="preserve"> of the attack’s damage</w:t>
+        <w:t xml:space="preserve"> of the </w:t>
+      </w:r>
+      <w:r>
+        <w:rPr>
+          <w:lang w:val="en-US"/>
+        </w:rPr>
+        <w:t xml:space="preserve">previous </w:t>
+      </w:r>
+      <w:r>
+        <w:rPr>
+          <w:lang w:val="en-US"/>
+        </w:rPr>
+        <w:t>attack’s damage</w:t>
+      </w:r>
+      <w:r>
+        <w:rPr>
+          <w:lang w:val="en-US"/>
+        </w:rPr>
+        <w:t xml:space="preserve"> each time.</w:t>
       </w:r>
     </w:p>
     <w:p>
@@ -712,8 +756,16 @@
         <w:rPr>
           <w:lang w:val="en-US"/>
         </w:rPr>
-        <w:t xml:space="preserve"> For the next 3 seconds, damaging an enemy grants you 1 stack of deftness -&gt; Ability is now a steroid</w:t>
-      </w:r>
+        <w:t xml:space="preserve"> For the next 3 seconds, damaging an enemy grants you 1 stack of deftness -&gt; Ability is now a </w:t>
+      </w:r>
+      <w:proofErr w:type="gramStart"/>
+      <w:r>
+        <w:rPr>
+          <w:lang w:val="en-US"/>
+        </w:rPr>
+        <w:t>steroid</w:t>
+      </w:r>
+      <w:proofErr w:type="gramEnd"/>
     </w:p>
     <w:p>
       <w:pPr>
@@ -785,6 +837,12 @@
         </w:rPr>
         <w:t>All basic attacks damage enemies in a (small) cone behind the attack for (33%) of the attack’s damage</w:t>
       </w:r>
+      <w:r>
+        <w:rPr>
+          <w:lang w:val="en-US"/>
+        </w:rPr>
+        <w:t>.</w:t>
+      </w:r>
     </w:p>
     <w:p>
       <w:pPr>
@@ -1050,7 +1108,21 @@
         <w:rPr>
           <w:lang w:val="en-US"/>
         </w:rPr>
-        <w:t xml:space="preserve"> seconds, damaging an enemy grants you </w:t>
+        <w:t xml:space="preserve"> seconds, damaging an </w:t>
+      </w:r>
+      <w:proofErr w:type="gramStart"/>
+      <w:r>
+        <w:rPr>
+          <w:lang w:val="en-US"/>
+        </w:rPr>
+        <w:t>enemy grants</w:t>
+      </w:r>
+      <w:proofErr w:type="gramEnd"/>
+      <w:r>
+        <w:rPr>
+          <w:lang w:val="en-US"/>
+        </w:rPr>
+        <w:t xml:space="preserve"> you </w:t>
       </w:r>
       <w:r>
         <w:rPr>
@@ -1075,7 +1147,21 @@
         <w:rPr>
           <w:lang w:val="en-US"/>
         </w:rPr>
-        <w:t>Cost: 25 resource.</w:t>
+        <w:t xml:space="preserve">Cost: 25 </w:t>
+      </w:r>
+      <w:proofErr w:type="gramStart"/>
+      <w:r>
+        <w:rPr>
+          <w:lang w:val="en-US"/>
+        </w:rPr>
+        <w:t>resource</w:t>
+      </w:r>
+      <w:proofErr w:type="gramEnd"/>
+      <w:r>
+        <w:rPr>
+          <w:lang w:val="en-US"/>
+        </w:rPr>
+        <w:t>.</w:t>
       </w:r>
     </w:p>
     <w:p>
@@ -1189,7 +1275,21 @@
         <w:rPr>
           <w:lang w:val="en-US"/>
         </w:rPr>
-        <w:t xml:space="preserve"> resource.</w:t>
+        <w:t xml:space="preserve"> </w:t>
+      </w:r>
+      <w:proofErr w:type="gramStart"/>
+      <w:r>
+        <w:rPr>
+          <w:lang w:val="en-US"/>
+        </w:rPr>
+        <w:t>resource</w:t>
+      </w:r>
+      <w:proofErr w:type="gramEnd"/>
+      <w:r>
+        <w:rPr>
+          <w:lang w:val="en-US"/>
+        </w:rPr>
+        <w:t>.</w:t>
       </w:r>
     </w:p>
     <w:p>
@@ -1290,7 +1390,21 @@
         <w:rPr>
           <w:lang w:val="en-US"/>
         </w:rPr>
-        <w:t>Cost: 25 resource.</w:t>
+        <w:t xml:space="preserve">Cost: 25 </w:t>
+      </w:r>
+      <w:proofErr w:type="gramStart"/>
+      <w:r>
+        <w:rPr>
+          <w:lang w:val="en-US"/>
+        </w:rPr>
+        <w:t>resource</w:t>
+      </w:r>
+      <w:proofErr w:type="gramEnd"/>
+      <w:r>
+        <w:rPr>
+          <w:lang w:val="en-US"/>
+        </w:rPr>
+        <w:t>.</w:t>
       </w:r>
     </w:p>
     <w:p>
@@ -1326,20 +1440,70 @@
         <w:rPr>
           <w:lang w:val="en-US"/>
         </w:rPr>
-        <w:t>Empower your next attack to deal double damage.</w:t>
-      </w:r>
-    </w:p>
-    <w:p>
-      <w:pPr>
-        <w:rPr>
-          <w:lang w:val="en-US"/>
-        </w:rPr>
-      </w:pPr>
-      <w:r>
-        <w:rPr>
-          <w:lang w:val="en-US"/>
-        </w:rPr>
-        <w:t>Cost: 25 resource.</w:t>
+        <w:t>Empower your next</w:t>
+      </w:r>
+      <w:r>
+        <w:rPr>
+          <w:lang w:val="en-US"/>
+        </w:rPr>
+        <w:t xml:space="preserve"> (1)</w:t>
+      </w:r>
+      <w:r>
+        <w:rPr>
+          <w:lang w:val="en-US"/>
+        </w:rPr>
+        <w:t xml:space="preserve"> attack</w:t>
+      </w:r>
+      <w:r>
+        <w:rPr>
+          <w:lang w:val="en-US"/>
+        </w:rPr>
+        <w:t>(s)</w:t>
+      </w:r>
+      <w:r>
+        <w:rPr>
+          <w:lang w:val="en-US"/>
+        </w:rPr>
+        <w:t xml:space="preserve"> to deal </w:t>
+      </w:r>
+      <w:r>
+        <w:rPr>
+          <w:lang w:val="en-US"/>
+        </w:rPr>
+        <w:t>(2)x</w:t>
+      </w:r>
+      <w:r>
+        <w:rPr>
+          <w:lang w:val="en-US"/>
+        </w:rPr>
+        <w:t xml:space="preserve"> damage.</w:t>
+      </w:r>
+    </w:p>
+    <w:p>
+      <w:pPr>
+        <w:rPr>
+          <w:lang w:val="en-US"/>
+        </w:rPr>
+      </w:pPr>
+      <w:r>
+        <w:rPr>
+          <w:lang w:val="en-US"/>
+        </w:rPr>
+        <w:t xml:space="preserve">Cost: 25 </w:t>
+      </w:r>
+      <w:proofErr w:type="gramStart"/>
+      <w:r>
+        <w:rPr>
+          <w:lang w:val="en-US"/>
+        </w:rPr>
+        <w:t>resource</w:t>
+      </w:r>
+      <w:proofErr w:type="gramEnd"/>
+      <w:r>
+        <w:rPr>
+          <w:lang w:val="en-US"/>
+        </w:rPr>
+        <w:t>.</w:t>
       </w:r>
     </w:p>
     <w:p>
@@ -1388,7 +1552,21 @@
         <w:rPr>
           <w:lang w:val="en-US"/>
         </w:rPr>
-        <w:t>Cost: 25 resource.</w:t>
+        <w:t xml:space="preserve">Cost: 25 </w:t>
+      </w:r>
+      <w:proofErr w:type="gramStart"/>
+      <w:r>
+        <w:rPr>
+          <w:lang w:val="en-US"/>
+        </w:rPr>
+        <w:t>resource</w:t>
+      </w:r>
+      <w:proofErr w:type="gramEnd"/>
+      <w:r>
+        <w:rPr>
+          <w:lang w:val="en-US"/>
+        </w:rPr>
+        <w:t>.</w:t>
       </w:r>
     </w:p>
     <w:p>
@@ -1538,49 +1716,33 @@
         <w:rPr>
           <w:lang w:val="en-US"/>
         </w:rPr>
-        <w:t>[Passive]</w:t>
-      </w:r>
-      <w:r>
-        <w:rPr>
-          <w:lang w:val="en-US"/>
-        </w:rPr>
-        <w:t xml:space="preserve"> </w:t>
-      </w:r>
-      <w:r>
-        <w:rPr>
-          <w:lang w:val="en-US"/>
-        </w:rPr>
-        <w:t>Whenever you take damage, gain (5) overpower stacks.</w:t>
-      </w:r>
-      <w:r>
-        <w:rPr>
-          <w:lang w:val="en-US"/>
-        </w:rPr>
-        <w:t xml:space="preserve"> </w:t>
-      </w:r>
-      <w:r>
-        <w:rPr>
-          <w:lang w:val="en-US"/>
-        </w:rPr>
-        <w:t>After not taking damage for (60) seconds, gain an effect that will cause you to</w:t>
-      </w:r>
-      <w:r>
-        <w:rPr>
-          <w:lang w:val="en-US"/>
-        </w:rPr>
-        <w:t xml:space="preserve"> </w:t>
-      </w:r>
-      <w:r>
-        <w:rPr>
-          <w:lang w:val="en-US"/>
-        </w:rPr>
-        <w:t>i</w:t>
-      </w:r>
-      <w:r>
-        <w:rPr>
-          <w:lang w:val="en-US"/>
-        </w:rPr>
-        <w:t xml:space="preserve">nstantly regenerate (100%) of the damage the next you take damage. </w:t>
+        <w:t xml:space="preserve">[Passive] </w:t>
+      </w:r>
+      <w:r>
+        <w:rPr>
+          <w:lang w:val="en-US"/>
+        </w:rPr>
+        <w:t xml:space="preserve">Whenever you take damage, gain (5) </w:t>
+      </w:r>
+      <w:proofErr w:type="gramStart"/>
+      <w:r>
+        <w:rPr>
+          <w:lang w:val="en-US"/>
+        </w:rPr>
+        <w:t>overpower</w:t>
+      </w:r>
+      <w:proofErr w:type="gramEnd"/>
+      <w:r>
+        <w:rPr>
+          <w:lang w:val="en-US"/>
+        </w:rPr>
+        <w:t xml:space="preserve"> stacks. </w:t>
+      </w:r>
+      <w:r>
+        <w:rPr>
+          <w:lang w:val="en-US"/>
+        </w:rPr>
+        <w:t xml:space="preserve">After not taking damage for (60) seconds, gain an effect that will cause you to instantly regenerate (100%) of the damage the next you take damage. </w:t>
       </w:r>
     </w:p>
     <w:p>
@@ -1637,8 +1799,18 @@
           <w:bCs/>
           <w:lang w:val="en-US"/>
         </w:rPr>
-        <w:t>Disintegrate -&gt; Inferno flare</w:t>
-      </w:r>
+        <w:t xml:space="preserve">Disintegrate -&gt; Inferno </w:t>
+      </w:r>
+      <w:proofErr w:type="gramStart"/>
+      <w:r>
+        <w:rPr>
+          <w:b/>
+          <w:bCs/>
+          <w:lang w:val="en-US"/>
+        </w:rPr>
+        <w:t>flare</w:t>
+      </w:r>
+      <w:proofErr w:type="gramEnd"/>
     </w:p>
     <w:p>
       <w:pPr>
@@ -1701,7 +1873,13 @@
         <w:rPr>
           <w:lang w:val="en-US"/>
         </w:rPr>
-        <w:t xml:space="preserve">basic attack cooldown) delay, fire a </w:t>
+        <w:t>attacks per second</w:t>
+      </w:r>
+      <w:r>
+        <w:rPr>
+          <w:lang w:val="en-US"/>
+        </w:rPr>
+        <w:t xml:space="preserve">) delay, fire a </w:t>
       </w:r>
       <w:r>
         <w:rPr>
@@ -1721,6 +1899,12 @@
         </w:rPr>
         <w:t>.</w:t>
       </w:r>
+      <w:r>
+        <w:rPr>
+          <w:lang w:val="en-US"/>
+        </w:rPr>
+        <w:t xml:space="preserve"> [no longer applies slow]</w:t>
+      </w:r>
     </w:p>
     <w:p>
       <w:pPr>
@@ -1744,7 +1928,21 @@
         <w:rPr>
           <w:lang w:val="en-US"/>
         </w:rPr>
-        <w:t xml:space="preserve"> 60 resource.</w:t>
+        <w:t xml:space="preserve"> 60 </w:t>
+      </w:r>
+      <w:proofErr w:type="gramStart"/>
+      <w:r>
+        <w:rPr>
+          <w:lang w:val="en-US"/>
+        </w:rPr>
+        <w:t>resource</w:t>
+      </w:r>
+      <w:proofErr w:type="gramEnd"/>
+      <w:r>
+        <w:rPr>
+          <w:lang w:val="en-US"/>
+        </w:rPr>
+        <w:t>.</w:t>
       </w:r>
     </w:p>
     <w:p>
@@ -1826,11 +2024,19 @@
         </w:rPr>
         <w:t xml:space="preserve"> </w:t>
       </w:r>
-      <w:r>
-        <w:rPr>
-          <w:lang w:val="en-US"/>
-        </w:rPr>
-        <w:t>resource.</w:t>
+      <w:proofErr w:type="gramStart"/>
+      <w:r>
+        <w:rPr>
+          <w:lang w:val="en-US"/>
+        </w:rPr>
+        <w:t>resource</w:t>
+      </w:r>
+      <w:proofErr w:type="gramEnd"/>
+      <w:r>
+        <w:rPr>
+          <w:lang w:val="en-US"/>
+        </w:rPr>
+        <w:t>.</w:t>
       </w:r>
     </w:p>
     <w:p>
@@ -1883,129 +2089,192 @@
         <w:rPr>
           <w:lang w:val="en-US"/>
         </w:rPr>
+        <w:t>[Active] Hold to r</w:t>
+      </w:r>
+      <w:r>
+        <w:rPr>
+          <w:lang w:val="en-US"/>
+        </w:rPr>
+        <w:t>apidly shoot</w:t>
+      </w:r>
+      <w:r>
+        <w:rPr>
+          <w:lang w:val="en-US"/>
+        </w:rPr>
+        <w:t xml:space="preserve"> (attacks per seconds * 2) </w:t>
+      </w:r>
+      <w:r>
+        <w:rPr>
+          <w:lang w:val="en-US"/>
+        </w:rPr>
+        <w:t>bullets</w:t>
+      </w:r>
+      <w:r>
+        <w:rPr>
+          <w:lang w:val="en-US"/>
+        </w:rPr>
+        <w:t xml:space="preserve"> per second</w:t>
+      </w:r>
+      <w:r>
+        <w:rPr>
+          <w:lang w:val="en-US"/>
+        </w:rPr>
+        <w:t xml:space="preserve"> </w:t>
+      </w:r>
+      <w:r>
+        <w:rPr>
+          <w:lang w:val="en-US"/>
+        </w:rPr>
+        <w:t>towards the nearest (2) targets</w:t>
+      </w:r>
+      <w:r>
+        <w:rPr>
+          <w:lang w:val="en-US"/>
+        </w:rPr>
+        <w:t xml:space="preserve">, dealing (50% AD) damage per </w:t>
+      </w:r>
+      <w:r>
+        <w:rPr>
+          <w:lang w:val="en-US"/>
+        </w:rPr>
+        <w:t>shot.</w:t>
+      </w:r>
+    </w:p>
+    <w:p>
+      <w:pPr>
+        <w:rPr>
+          <w:lang w:val="en-US"/>
+        </w:rPr>
+      </w:pPr>
+      <w:r>
+        <w:rPr>
+          <w:lang w:val="en-US"/>
+        </w:rPr>
+        <w:t xml:space="preserve">Cost: </w:t>
+      </w:r>
+      <w:r>
+        <w:rPr>
+          <w:lang w:val="en-US"/>
+        </w:rPr>
+        <w:t>15 resource/second</w:t>
+      </w:r>
+    </w:p>
+    <w:p>
+      <w:pPr>
+        <w:rPr>
+          <w:lang w:val="en-US"/>
+        </w:rPr>
+      </w:pPr>
+      <w:r>
+        <w:rPr>
+          <w:lang w:val="en-US"/>
+        </w:rPr>
+        <w:t>Note: damage and costs are calculated per tick, 5 ticks per second(?)</w:t>
+      </w:r>
+      <w:r>
+        <w:rPr>
+          <w:lang w:val="en-US"/>
+        </w:rPr>
+        <w:t>idk</w:t>
+      </w:r>
+    </w:p>
+    <w:p>
+      <w:pPr>
+        <w:rPr>
+          <w:lang w:val="en-US"/>
+        </w:rPr>
+      </w:pPr>
+      <w:r>
+        <w:rPr>
+          <w:lang w:val="en-US"/>
+        </w:rPr>
+        <w:t>Note 2: Starting a channeled ability activates global cooldown (counts as a cast). Casting any other ability during a channel cancels the channel to cast that ability (includes dodge).</w:t>
+      </w:r>
+    </w:p>
+    <w:p>
+      <w:pPr>
+        <w:rPr>
+          <w:b/>
+          <w:bCs/>
+          <w:lang w:val="en-US"/>
+        </w:rPr>
+      </w:pPr>
+      <w:r>
+        <w:rPr>
+          <w:b/>
+          <w:bCs/>
+          <w:lang w:val="en-US"/>
+        </w:rPr>
+        <w:t>Scorching blast</w:t>
+      </w:r>
+    </w:p>
+    <w:p>
+      <w:pPr>
+        <w:rPr>
+          <w:lang w:val="en-US"/>
+        </w:rPr>
+      </w:pPr>
+      <w:r>
+        <w:rPr>
+          <w:lang w:val="en-US"/>
+        </w:rPr>
         <w:t xml:space="preserve">[Active] </w:t>
       </w:r>
       <w:r>
         <w:rPr>
           <w:lang w:val="en-US"/>
         </w:rPr>
-        <w:t>Hold to r</w:t>
-      </w:r>
-      <w:r>
-        <w:rPr>
-          <w:lang w:val="en-US"/>
-        </w:rPr>
-        <w:t>apidly shoot</w:t>
-      </w:r>
-      <w:r>
-        <w:rPr>
-          <w:lang w:val="en-US"/>
-        </w:rPr>
-        <w:t xml:space="preserve"> (attacks per seconds * 2) </w:t>
-      </w:r>
-      <w:r>
-        <w:rPr>
-          <w:lang w:val="en-US"/>
-        </w:rPr>
-        <w:t>bullets</w:t>
-      </w:r>
-      <w:r>
-        <w:rPr>
-          <w:lang w:val="en-US"/>
-        </w:rPr>
-        <w:t xml:space="preserve"> per second</w:t>
-      </w:r>
-      <w:r>
-        <w:rPr>
-          <w:lang w:val="en-US"/>
-        </w:rPr>
-        <w:t xml:space="preserve"> </w:t>
-      </w:r>
-      <w:r>
-        <w:rPr>
-          <w:lang w:val="en-US"/>
-        </w:rPr>
-        <w:t>towards the nearest (2) targets</w:t>
-      </w:r>
-      <w:r>
-        <w:rPr>
-          <w:lang w:val="en-US"/>
-        </w:rPr>
-        <w:t xml:space="preserve">, dealing (50% AD) damage per </w:t>
-      </w:r>
-      <w:r>
-        <w:rPr>
-          <w:lang w:val="en-US"/>
-        </w:rPr>
-        <w:t>shot.</w:t>
-      </w:r>
-    </w:p>
-    <w:p>
-      <w:pPr>
-        <w:rPr>
-          <w:lang w:val="en-US"/>
-        </w:rPr>
-      </w:pPr>
-      <w:r>
-        <w:rPr>
-          <w:lang w:val="en-US"/>
-        </w:rPr>
-        <w:t xml:space="preserve">Cost: </w:t>
-      </w:r>
-      <w:r>
-        <w:rPr>
-          <w:lang w:val="en-US"/>
-        </w:rPr>
-        <w:t>15 resource/second</w:t>
-      </w:r>
-    </w:p>
-    <w:p>
-      <w:pPr>
-        <w:rPr>
-          <w:lang w:val="en-US"/>
-        </w:rPr>
-      </w:pPr>
-      <w:r>
-        <w:rPr>
-          <w:lang w:val="en-US"/>
-        </w:rPr>
-        <w:t>Note: damage and costs are calculated per tick, 5 ticks per second(?)</w:t>
-      </w:r>
-      <w:r>
-        <w:rPr>
-          <w:lang w:val="en-US"/>
-        </w:rPr>
-        <w:t>idk</w:t>
-      </w:r>
-    </w:p>
-    <w:p>
-      <w:pPr>
-        <w:rPr>
-          <w:lang w:val="en-US"/>
-        </w:rPr>
-      </w:pPr>
-      <w:r>
-        <w:rPr>
-          <w:lang w:val="en-US"/>
-        </w:rPr>
-        <w:t>Note 2: Starting a channeled ability activates global cooldown (counts as a cast). Casting any other ability during a channel cancels the channel to cast that ability (includes dodge).</w:t>
-      </w:r>
-    </w:p>
-    <w:p>
-      <w:pPr>
-        <w:rPr>
-          <w:b/>
-          <w:bCs/>
-          <w:lang w:val="en-US"/>
-        </w:rPr>
-      </w:pPr>
-      <w:r>
-        <w:rPr>
-          <w:b/>
-          <w:bCs/>
-          <w:lang w:val="en-US"/>
-        </w:rPr>
-        <w:t>Scorching blast</w:t>
+        <w:t>Hold to charge an attack in the pointed direction. Release to deal (100% AD) damage in a (medium) area</w:t>
+      </w:r>
+      <w:r>
+        <w:rPr>
+          <w:lang w:val="en-US"/>
+        </w:rPr>
+        <w:t>.</w:t>
+      </w:r>
+    </w:p>
+    <w:p>
+      <w:pPr>
+        <w:rPr>
+          <w:lang w:val="en-US"/>
+        </w:rPr>
+      </w:pPr>
+      <w:r>
+        <w:rPr>
+          <w:lang w:val="en-US"/>
+        </w:rPr>
+        <w:t xml:space="preserve">Cost: 50 </w:t>
+      </w:r>
+      <w:proofErr w:type="gramStart"/>
+      <w:r>
+        <w:rPr>
+          <w:lang w:val="en-US"/>
+        </w:rPr>
+        <w:t>resource</w:t>
+      </w:r>
+      <w:proofErr w:type="gramEnd"/>
+      <w:r>
+        <w:rPr>
+          <w:lang w:val="en-US"/>
+        </w:rPr>
+        <w:t>.</w:t>
+      </w:r>
+    </w:p>
+    <w:p>
+      <w:pPr>
+        <w:rPr>
+          <w:b/>
+          <w:bCs/>
+          <w:lang w:val="en-US"/>
+        </w:rPr>
+      </w:pPr>
+      <w:r>
+        <w:rPr>
+          <w:b/>
+          <w:bCs/>
+          <w:lang w:val="en-US"/>
+        </w:rPr>
+        <w:t>Perfect Shot</w:t>
       </w:r>
     </w:p>
     <w:p>
@@ -2024,137 +2293,110 @@
         <w:rPr>
           <w:lang w:val="en-US"/>
         </w:rPr>
-        <w:t>Hold to charge an attack in the pointed direction. Release to deal (100% AD) damage in a (medium) area</w:t>
-      </w:r>
+        <w:t>Fire off an attack on an enemy, dealing (100% AD) damage in a (small) area forwards. If recast at the perfect moment, fire off another attack, dealing (50%) increased damage in a (50%) bigger area. This ability can be recast (3) times.</w:t>
+      </w:r>
+    </w:p>
+    <w:p>
+      <w:pPr>
+        <w:rPr>
+          <w:lang w:val="en-US"/>
+        </w:rPr>
+      </w:pPr>
+      <w:r>
+        <w:rPr>
+          <w:lang w:val="en-US"/>
+        </w:rPr>
+        <w:t>Note: Kinda like Lucian Q but with a recast timing mechanic</w:t>
+      </w:r>
+    </w:p>
+    <w:p>
+      <w:pPr>
+        <w:rPr>
+          <w:lang w:val="en-US"/>
+        </w:rPr>
+      </w:pPr>
+      <w:r>
+        <w:rPr>
+          <w:lang w:val="en-US"/>
+        </w:rPr>
+        <w:t xml:space="preserve">Cost: 30 </w:t>
+      </w:r>
+      <w:proofErr w:type="gramStart"/>
+      <w:r>
+        <w:rPr>
+          <w:lang w:val="en-US"/>
+        </w:rPr>
+        <w:t>resource</w:t>
+      </w:r>
+      <w:proofErr w:type="gramEnd"/>
+      <w:r>
+        <w:rPr>
+          <w:lang w:val="en-US"/>
+        </w:rPr>
+        <w:t>, 10 for each recast.</w:t>
+      </w:r>
+    </w:p>
+    <w:p>
+      <w:pPr>
+        <w:rPr>
+          <w:b/>
+          <w:bCs/>
+          <w:lang w:val="en-US"/>
+        </w:rPr>
+      </w:pPr>
+      <w:r>
+        <w:rPr>
+          <w:b/>
+          <w:bCs/>
+          <w:lang w:val="en-US"/>
+        </w:rPr>
+        <w:t>Spontaneous Combustion</w:t>
+      </w:r>
+    </w:p>
+    <w:p>
+      <w:pPr>
+        <w:rPr>
+          <w:lang w:val="en-US"/>
+        </w:rPr>
+      </w:pPr>
+      <w:r>
+        <w:rPr>
+          <w:lang w:val="en-US"/>
+        </w:rPr>
+        <w:t xml:space="preserve">[Active] </w:t>
+      </w:r>
+      <w:r>
+        <w:rPr>
+          <w:lang w:val="en-US"/>
+        </w:rPr>
+        <w:t>All burning enemies take (200% AD) damage and lose burning.</w:t>
+      </w:r>
+    </w:p>
+    <w:p>
+      <w:pPr>
+        <w:rPr>
+          <w:lang w:val="en-US"/>
+        </w:rPr>
+      </w:pPr>
+      <w:r>
+        <w:rPr>
+          <w:lang w:val="en-US"/>
+        </w:rPr>
+        <w:t xml:space="preserve">Cost: 50 </w:t>
+      </w:r>
+      <w:proofErr w:type="gramStart"/>
+      <w:r>
+        <w:rPr>
+          <w:lang w:val="en-US"/>
+        </w:rPr>
+        <w:t>resource</w:t>
+      </w:r>
+      <w:proofErr w:type="gramEnd"/>
       <w:r>
         <w:rPr>
           <w:lang w:val="en-US"/>
         </w:rPr>
         <w:t>.</w:t>
-      </w:r>
-    </w:p>
-    <w:p>
-      <w:pPr>
-        <w:rPr>
-          <w:lang w:val="en-US"/>
-        </w:rPr>
-      </w:pPr>
-      <w:r>
-        <w:rPr>
-          <w:lang w:val="en-US"/>
-        </w:rPr>
-        <w:t>Cost: 50 resource.</w:t>
-      </w:r>
-    </w:p>
-    <w:p>
-      <w:pPr>
-        <w:rPr>
-          <w:b/>
-          <w:bCs/>
-          <w:lang w:val="en-US"/>
-        </w:rPr>
-      </w:pPr>
-      <w:r>
-        <w:rPr>
-          <w:b/>
-          <w:bCs/>
-          <w:lang w:val="en-US"/>
-        </w:rPr>
-        <w:t>Perfect Shot</w:t>
-      </w:r>
-    </w:p>
-    <w:p>
-      <w:pPr>
-        <w:rPr>
-          <w:lang w:val="en-US"/>
-        </w:rPr>
-      </w:pPr>
-      <w:r>
-        <w:rPr>
-          <w:lang w:val="en-US"/>
-        </w:rPr>
-        <w:t xml:space="preserve">[Active] </w:t>
-      </w:r>
-      <w:r>
-        <w:rPr>
-          <w:lang w:val="en-US"/>
-        </w:rPr>
-        <w:t>Fire off an attack on an enemy, dealing (100% AD) damage in a (small) area forwards. If recast at the perfect moment, fire off another attack, dealing (50%) increased damage in a (50%) bigger area. This ability can be recast (3) times.</w:t>
-      </w:r>
-    </w:p>
-    <w:p>
-      <w:pPr>
-        <w:rPr>
-          <w:lang w:val="en-US"/>
-        </w:rPr>
-      </w:pPr>
-      <w:r>
-        <w:rPr>
-          <w:lang w:val="en-US"/>
-        </w:rPr>
-        <w:t>Note: Kinda like Lucian Q but with a recast timing mechanic</w:t>
-      </w:r>
-    </w:p>
-    <w:p>
-      <w:pPr>
-        <w:rPr>
-          <w:lang w:val="en-US"/>
-        </w:rPr>
-      </w:pPr>
-      <w:r>
-        <w:rPr>
-          <w:lang w:val="en-US"/>
-        </w:rPr>
-        <w:t>Cost: 30 resource, 10 for each recast.</w:t>
-      </w:r>
-    </w:p>
-    <w:p>
-      <w:pPr>
-        <w:rPr>
-          <w:b/>
-          <w:bCs/>
-          <w:lang w:val="en-US"/>
-        </w:rPr>
-      </w:pPr>
-      <w:r>
-        <w:rPr>
-          <w:b/>
-          <w:bCs/>
-          <w:lang w:val="en-US"/>
-        </w:rPr>
-        <w:t>Spontaneous Combustion</w:t>
-      </w:r>
-    </w:p>
-    <w:p>
-      <w:pPr>
-        <w:rPr>
-          <w:lang w:val="en-US"/>
-        </w:rPr>
-      </w:pPr>
-      <w:r>
-        <w:rPr>
-          <w:lang w:val="en-US"/>
-        </w:rPr>
-        <w:t xml:space="preserve">[Active] </w:t>
-      </w:r>
-      <w:r>
-        <w:rPr>
-          <w:lang w:val="en-US"/>
-        </w:rPr>
-        <w:t>All burning enemies take (200% AD) damage and lose burning.</w:t>
-      </w:r>
-    </w:p>
-    <w:p>
-      <w:pPr>
-        <w:rPr>
-          <w:lang w:val="en-US"/>
-        </w:rPr>
-      </w:pPr>
-      <w:r>
-        <w:rPr>
-          <w:lang w:val="en-US"/>
-        </w:rPr>
-        <w:t>Cost: 50 resource.</w:t>
       </w:r>
       <w:r>
         <w:rPr>
@@ -2501,7 +2743,19 @@
         <w:rPr>
           <w:lang w:val="en-US"/>
         </w:rPr>
-        <w:t xml:space="preserve">[Active] Gain (1) stack of focus. Focus grants you (10%) attack speed. The next time you take damage, instead of taking damage you lose all stack of focus. </w:t>
+        <w:t>[Active] Gain (1) stack of focus. Focus grants you (10%) attack speed. The next time you take damage, instead of taking damage you lose all stack</w:t>
+      </w:r>
+      <w:r>
+        <w:rPr>
+          <w:lang w:val="en-US"/>
+        </w:rPr>
+        <w:t>s</w:t>
+      </w:r>
+      <w:r>
+        <w:rPr>
+          <w:lang w:val="en-US"/>
+        </w:rPr>
+        <w:t xml:space="preserve"> of focus. </w:t>
       </w:r>
     </w:p>
     <w:p>
@@ -2557,6 +2811,19 @@
           <w:lang w:val="en-US"/>
         </w:rPr>
         <w:t xml:space="preserve"> </w:t>
+      </w:r>
+    </w:p>
+    <w:p>
+      <w:pPr>
+        <w:rPr>
+          <w:lang w:val="en-US"/>
+        </w:rPr>
+      </w:pPr>
+      <w:r>
+        <w:rPr>
+          <w:lang w:val="en-US"/>
+        </w:rPr>
+        <w:t>Note: Spacebar is now a generic dodge with a cooldown of 20 seconds. Dodging makes you not collide with enemies for the duration of the dodge but does NOT make you invulnerable to damage.</w:t>
       </w:r>
     </w:p>
     <w:p>
@@ -2648,6 +2915,7 @@
         </w:rPr>
         <w:t xml:space="preserve">-&gt; </w:t>
       </w:r>
+      <w:proofErr w:type="gramStart"/>
       <w:r>
         <w:rPr>
           <w:b/>
@@ -2656,6 +2924,7 @@
         </w:rPr>
         <w:t>Vanish</w:t>
       </w:r>
+      <w:proofErr w:type="gramEnd"/>
     </w:p>
     <w:p>
       <w:pPr>
@@ -2696,43 +2965,6 @@
     <w:p>
       <w:pPr>
         <w:rPr>
-          <w:lang w:val="en-US"/>
-        </w:rPr>
-      </w:pPr>
-      <w:r>
-        <w:rPr>
-          <w:lang w:val="en-US"/>
-        </w:rPr>
-        <w:t>Note: Spacebar is now a generic dodge with a cooldown of 20 seconds.</w:t>
-      </w:r>
-      <w:r>
-        <w:rPr>
-          <w:lang w:val="en-US"/>
-        </w:rPr>
-        <w:t xml:space="preserve"> </w:t>
-      </w:r>
-      <w:r>
-        <w:rPr>
-          <w:lang w:val="en-US"/>
-        </w:rPr>
-        <w:t xml:space="preserve">Dodging makes you not collide with enemies for the duration of the </w:t>
-      </w:r>
-      <w:r>
-        <w:rPr>
-          <w:lang w:val="en-US"/>
-        </w:rPr>
-        <w:t>dodge but</w:t>
-      </w:r>
-      <w:r>
-        <w:rPr>
-          <w:lang w:val="en-US"/>
-        </w:rPr>
-        <w:t xml:space="preserve"> does NOT make you invulnerable to damage.</w:t>
-      </w:r>
-    </w:p>
-    <w:p>
-      <w:pPr>
-        <w:rPr>
           <w:b/>
           <w:bCs/>
           <w:lang w:val="en-US"/>
@@ -2860,21 +3092,37 @@
         <w:rPr>
           <w:lang w:val="en-US"/>
         </w:rPr>
-        <w:t>No longer executes enemies</w:t>
-      </w:r>
-    </w:p>
-    <w:p>
-      <w:pPr>
-        <w:rPr>
-          <w:lang w:val="en-US"/>
-        </w:rPr>
-      </w:pPr>
-      <w:r>
-        <w:rPr>
-          <w:lang w:val="en-US"/>
-        </w:rPr>
-        <w:t>No longer self-slows</w:t>
-      </w:r>
+        <w:t xml:space="preserve">No longer executes </w:t>
+      </w:r>
+      <w:proofErr w:type="gramStart"/>
+      <w:r>
+        <w:rPr>
+          <w:lang w:val="en-US"/>
+        </w:rPr>
+        <w:t>enemies</w:t>
+      </w:r>
+      <w:proofErr w:type="gramEnd"/>
+    </w:p>
+    <w:p>
+      <w:pPr>
+        <w:rPr>
+          <w:lang w:val="en-US"/>
+        </w:rPr>
+      </w:pPr>
+      <w:r>
+        <w:rPr>
+          <w:lang w:val="en-US"/>
+        </w:rPr>
+        <w:t>No longer self-</w:t>
+      </w:r>
+      <w:proofErr w:type="gramStart"/>
+      <w:r>
+        <w:rPr>
+          <w:lang w:val="en-US"/>
+        </w:rPr>
+        <w:t>slows</w:t>
+      </w:r>
+      <w:proofErr w:type="gramEnd"/>
     </w:p>
     <w:p>
       <w:pPr>
@@ -2928,170 +3176,250 @@
         <w:rPr>
           <w:lang w:val="en-US"/>
         </w:rPr>
+        <w:t xml:space="preserve"> [Active]</w:t>
+      </w:r>
+      <w:r>
+        <w:rPr>
+          <w:lang w:val="en-US"/>
+        </w:rPr>
+        <w:t xml:space="preserve"> Instantly gain (10) stacks of deftness, (50%) max resource and (10%) max resource per second for (10) seconds.</w:t>
+      </w:r>
+      <w:r>
+        <w:rPr>
+          <w:lang w:val="en-US"/>
+        </w:rPr>
+        <w:t xml:space="preserve"> During this duration, for everyone 1 resource you gain over your maximum, gain 1 deftness.</w:t>
+      </w:r>
+    </w:p>
+    <w:p>
+      <w:pPr>
+        <w:rPr>
+          <w:lang w:val="en-US"/>
+        </w:rPr>
+      </w:pPr>
+      <w:r>
+        <w:rPr>
+          <w:lang w:val="en-US"/>
+        </w:rPr>
+        <w:t>Cooldown: 90 seconds</w:t>
+      </w:r>
+    </w:p>
+    <w:p>
+      <w:pPr>
+        <w:rPr>
+          <w:b/>
+          <w:bCs/>
+          <w:lang w:val="en-US"/>
+        </w:rPr>
+      </w:pPr>
+      <w:r>
+        <w:rPr>
+          <w:b/>
+          <w:bCs/>
+          <w:lang w:val="en-US"/>
+        </w:rPr>
+        <w:t>Full Eclipse</w:t>
+      </w:r>
+    </w:p>
+    <w:p>
+      <w:r>
+        <w:rPr>
+          <w:lang w:val="en-US"/>
+        </w:rPr>
+        <w:t xml:space="preserve">[Active] </w:t>
+      </w:r>
+      <w:r>
+        <w:t>For (5) seconds, all enemies are slowed by (50%). Then, stun all enemies for (2) seconds.</w:t>
+      </w:r>
+    </w:p>
+    <w:p>
+      <w:pPr>
+        <w:rPr>
+          <w:lang w:val="en-US"/>
+        </w:rPr>
+      </w:pPr>
+      <w:r>
+        <w:rPr>
+          <w:lang w:val="en-US"/>
+        </w:rPr>
+        <w:t>Cooldown: 90 seconds</w:t>
+      </w:r>
+    </w:p>
+    <w:p>
+      <w:pPr>
+        <w:rPr>
+          <w:b/>
+          <w:bCs/>
+          <w:lang w:val="en-US"/>
+        </w:rPr>
+      </w:pPr>
+      <w:r>
+        <w:rPr>
+          <w:b/>
+          <w:bCs/>
+          <w:lang w:val="en-US"/>
+        </w:rPr>
+        <w:t>Swarm</w:t>
+      </w:r>
+    </w:p>
+    <w:p>
+      <w:pPr>
+        <w:rPr>
+          <w:lang w:val="en-US"/>
+        </w:rPr>
+      </w:pPr>
+      <w:r>
+        <w:rPr>
+          <w:lang w:val="en-US"/>
+        </w:rPr>
+        <w:t>[Active] Toggle this ability to create a (medium) area where enemies are damaged by (50% AD) damage per second. The area continually grows larger</w:t>
+      </w:r>
+      <w:r>
+        <w:rPr>
+          <w:lang w:val="en-US"/>
+        </w:rPr>
+        <w:t xml:space="preserve"> at a (very slow) rate</w:t>
+      </w:r>
+      <w:r>
+        <w:rPr>
+          <w:lang w:val="en-US"/>
+        </w:rPr>
+        <w:t>.</w:t>
+      </w:r>
+    </w:p>
+    <w:p>
+      <w:pPr>
+        <w:rPr>
+          <w:lang w:val="en-US"/>
+        </w:rPr>
+      </w:pPr>
+      <w:r>
+        <w:rPr>
+          <w:lang w:val="en-US"/>
+        </w:rPr>
+        <w:t xml:space="preserve">Cost: </w:t>
+      </w:r>
+      <w:r>
+        <w:rPr>
+          <w:lang w:val="en-US"/>
+        </w:rPr>
+        <w:t>5</w:t>
+      </w:r>
+      <w:r>
+        <w:rPr>
+          <w:lang w:val="en-US"/>
+        </w:rPr>
+        <w:t>% of max resource per second</w:t>
+      </w:r>
+      <w:r>
+        <w:rPr>
+          <w:lang w:val="en-US"/>
+        </w:rPr>
+        <w:t xml:space="preserve"> + </w:t>
+      </w:r>
+      <w:r>
+        <w:rPr>
+          <w:lang w:val="en-US"/>
+        </w:rPr>
+        <w:t>2</w:t>
+      </w:r>
+      <w:r>
+        <w:rPr>
+          <w:lang w:val="en-US"/>
+        </w:rPr>
+        <w:t xml:space="preserve"> * amount of seconds channeled</w:t>
+      </w:r>
+    </w:p>
+    <w:p>
+      <w:pPr>
+        <w:rPr>
+          <w:b/>
+          <w:bCs/>
+          <w:lang w:val="en-US"/>
+        </w:rPr>
+      </w:pPr>
+      <w:r>
+        <w:rPr>
+          <w:b/>
+          <w:bCs/>
+          <w:lang w:val="en-US"/>
+        </w:rPr>
+        <w:t xml:space="preserve">Twin </w:t>
+      </w:r>
+      <w:r>
+        <w:rPr>
+          <w:b/>
+          <w:bCs/>
+          <w:lang w:val="en-US"/>
+        </w:rPr>
+        <w:t>Disintegrate</w:t>
+      </w:r>
+    </w:p>
+    <w:p>
+      <w:pPr>
+        <w:rPr>
+          <w:lang w:val="en-US"/>
+        </w:rPr>
+      </w:pPr>
+      <w:r>
+        <w:rPr>
+          <w:lang w:val="en-US"/>
+        </w:rPr>
+        <w:t>[Active] Fire</w:t>
+      </w:r>
+      <w:r>
+        <w:rPr>
+          <w:lang w:val="en-US"/>
+        </w:rPr>
+        <w:t xml:space="preserve"> two</w:t>
+      </w:r>
+      <w:r>
+        <w:rPr>
+          <w:lang w:val="en-US"/>
+        </w:rPr>
+        <w:t xml:space="preserve"> huge laser</w:t>
+      </w:r>
+      <w:r>
+        <w:rPr>
+          <w:lang w:val="en-US"/>
+        </w:rPr>
+        <w:t>s</w:t>
+      </w:r>
+      <w:r>
+        <w:rPr>
+          <w:lang w:val="en-US"/>
+        </w:rPr>
+        <w:t xml:space="preserve"> towards the pointed direction that deal</w:t>
+      </w:r>
+      <w:r>
+        <w:rPr>
+          <w:lang w:val="en-US"/>
+        </w:rPr>
         <w:t xml:space="preserve"> </w:t>
       </w:r>
       <w:r>
         <w:rPr>
           <w:lang w:val="en-US"/>
         </w:rPr>
-        <w:t>[Active]</w:t>
-      </w:r>
-      <w:r>
-        <w:rPr>
-          <w:lang w:val="en-US"/>
-        </w:rPr>
-        <w:t xml:space="preserve"> </w:t>
-      </w:r>
-      <w:r>
-        <w:rPr>
-          <w:lang w:val="en-US"/>
-        </w:rPr>
-        <w:t xml:space="preserve">Instantly gain </w:t>
-      </w:r>
-      <w:r>
-        <w:rPr>
-          <w:lang w:val="en-US"/>
-        </w:rPr>
-        <w:t>(10)</w:t>
-      </w:r>
-      <w:r>
-        <w:rPr>
-          <w:lang w:val="en-US"/>
-        </w:rPr>
-        <w:t xml:space="preserve"> stacks of deftness</w:t>
-      </w:r>
-      <w:r>
-        <w:rPr>
-          <w:lang w:val="en-US"/>
-        </w:rPr>
-        <w:t>, (50%) max resource and (10%) max resource per second for (10) seconds.</w:t>
-      </w:r>
-    </w:p>
-    <w:p>
-      <w:pPr>
-        <w:rPr>
-          <w:lang w:val="en-US"/>
-        </w:rPr>
-      </w:pPr>
-      <w:r>
-        <w:rPr>
-          <w:lang w:val="en-US"/>
-        </w:rPr>
-        <w:t>Cooldown: 90 seconds</w:t>
-      </w:r>
-    </w:p>
-    <w:p>
-      <w:pPr>
-        <w:rPr>
-          <w:b/>
-          <w:bCs/>
-          <w:lang w:val="en-US"/>
-        </w:rPr>
-      </w:pPr>
-      <w:r>
-        <w:rPr>
-          <w:b/>
-          <w:bCs/>
-          <w:lang w:val="en-US"/>
-        </w:rPr>
-        <w:t>Full Eclipse</w:t>
-      </w:r>
-    </w:p>
-    <w:p>
-      <w:r>
-        <w:rPr>
-          <w:lang w:val="en-US"/>
-        </w:rPr>
-        <w:t xml:space="preserve">[Active] </w:t>
-      </w:r>
-      <w:r>
-        <w:t>For (5) seconds, all enemies are slowed by (50%). Then, stun all enemies for (2) seconds.</w:t>
-      </w:r>
-    </w:p>
-    <w:p>
-      <w:pPr>
-        <w:rPr>
-          <w:lang w:val="en-US"/>
-        </w:rPr>
-      </w:pPr>
-      <w:r>
-        <w:rPr>
-          <w:lang w:val="en-US"/>
-        </w:rPr>
-        <w:t>Cooldown: 90 seconds</w:t>
-      </w:r>
-    </w:p>
-    <w:p>
-      <w:pPr>
-        <w:rPr>
-          <w:b/>
-          <w:bCs/>
-          <w:lang w:val="en-US"/>
-        </w:rPr>
-      </w:pPr>
-      <w:r>
-        <w:rPr>
-          <w:b/>
-          <w:bCs/>
-          <w:lang w:val="en-US"/>
-        </w:rPr>
-        <w:t>Swarm</w:t>
-      </w:r>
-    </w:p>
-    <w:p>
-      <w:pPr>
-        <w:rPr>
-          <w:lang w:val="en-US"/>
-        </w:rPr>
-      </w:pPr>
-      <w:r>
-        <w:rPr>
-          <w:lang w:val="en-US"/>
-        </w:rPr>
-        <w:t>[Active] Toggle this ability to create a (medium) area where enemies are damaged by (50% AD) damage per second. The area continually grows larger.</w:t>
-      </w:r>
-    </w:p>
-    <w:p>
-      <w:pPr>
-        <w:rPr>
-          <w:lang w:val="en-US"/>
-        </w:rPr>
-      </w:pPr>
-      <w:r>
-        <w:rPr>
-          <w:lang w:val="en-US"/>
-        </w:rPr>
-        <w:t>Cost: 10% of max resource per second</w:t>
-      </w:r>
-    </w:p>
-    <w:p>
-      <w:pPr>
-        <w:rPr>
-          <w:b/>
-          <w:bCs/>
-          <w:lang w:val="en-US"/>
-        </w:rPr>
-      </w:pPr>
-      <w:r>
-        <w:rPr>
-          <w:b/>
-          <w:bCs/>
-          <w:lang w:val="en-US"/>
-        </w:rPr>
-        <w:t>Disintegrate</w:t>
-      </w:r>
-    </w:p>
-    <w:p>
-      <w:pPr>
-        <w:rPr>
-          <w:lang w:val="en-US"/>
-        </w:rPr>
-      </w:pPr>
-      <w:r>
-        <w:rPr>
-          <w:lang w:val="en-US"/>
-        </w:rPr>
-        <w:t>[Active] Fire a huge laser towards the pointed direction that deals (200% AD) damage. Then, it rotates around you (1) time(s).</w:t>
+        <w:t>(200% AD) damage</w:t>
+      </w:r>
+      <w:r>
+        <w:rPr>
+          <w:lang w:val="en-US"/>
+        </w:rPr>
+        <w:t xml:space="preserve"> each</w:t>
+      </w:r>
+      <w:r>
+        <w:rPr>
+          <w:lang w:val="en-US"/>
+        </w:rPr>
+        <w:t xml:space="preserve">. Then, </w:t>
+      </w:r>
+      <w:r>
+        <w:rPr>
+          <w:lang w:val="en-US"/>
+        </w:rPr>
+        <w:t>they rotate around you (1) time(s).</w:t>
       </w:r>
     </w:p>
     <w:p>
@@ -3637,6 +3965,7 @@
   <w:style w:type="character" w:default="1" w:styleId="DefaultParagraphFont">
     <w:name w:val="Default Paragraph Font"/>
     <w:uiPriority w:val="1"/>
+    <w:semiHidden/>
     <w:unhideWhenUsed/>
   </w:style>
   <w:style w:type="table" w:default="1" w:styleId="TableNormal">

</xml_diff>

<commit_message>
enemies don't stick to player anymore
</commit_message>
<xml_diff>
--- a/Docs/Kitegirl abilities (2).docx
+++ b/Docs/Kitegirl abilities (2).docx
@@ -8,11 +8,19 @@
           <w:lang w:val="en-US"/>
         </w:rPr>
       </w:pPr>
-      <w:r>
-        <w:rPr>
-          <w:lang w:val="en-US"/>
-        </w:rPr>
-        <w:t>Kitegirl abilities</w:t>
+      <w:proofErr w:type="spellStart"/>
+      <w:r>
+        <w:rPr>
+          <w:lang w:val="en-US"/>
+        </w:rPr>
+        <w:t>Kitegirl</w:t>
+      </w:r>
+      <w:proofErr w:type="spellEnd"/>
+      <w:r>
+        <w:rPr>
+          <w:lang w:val="en-US"/>
+        </w:rPr>
+        <w:t xml:space="preserve"> abilities</w:t>
       </w:r>
     </w:p>
     <w:sdt>
@@ -893,7 +901,19 @@
         <w:rPr>
           <w:lang w:val="en-US"/>
         </w:rPr>
-        <w:t>All basic attacks apply a sticky bomb that explodes after (3s) dealing (33%) of the attack’s damage in a (small) area</w:t>
+        <w:t>All basic attacks apply a sticky bomb that explodes after (3s) dealing (</w:t>
+      </w:r>
+      <w:r>
+        <w:rPr>
+          <w:lang w:val="en-US"/>
+        </w:rPr>
+        <w:t>10% AD</w:t>
+      </w:r>
+      <w:r>
+        <w:rPr>
+          <w:lang w:val="en-US"/>
+        </w:rPr>
+        <w:t>) of the attack’s damage in a (small) area</w:t>
       </w:r>
       <w:r>
         <w:rPr>

</xml_diff>